<commit_message>
Updated text for 2024 submission. Includes update to aurthorship as well as status, trends, and implications.
</commit_message>
<xml_diff>
--- a/EBS_GroundfishCondition_2024.docx
+++ b/EBS_GroundfishCondition_2024.docx
@@ -52,6 +52,15 @@
       </w:pPr>
       <w:r>
         <w:t xml:space="preserve">Contributed by Bianca Prohaska</w:t>
+      </w:r>
+      <w:r>
+        <w:rPr>
+          <w:vertAlign w:val="superscript"/>
+        </w:rPr>
+        <w:t xml:space="preserve">1</w:t>
+      </w:r>
+      <w:r>
+        <w:t xml:space="preserve">, Rebecca Howard</w:t>
       </w:r>
       <w:r>
         <w:rPr>
@@ -120,7 +129,7 @@
         <w:t xml:space="preserve">Last updated</w:t>
       </w:r>
       <w:r>
-        <w:t xml:space="preserve">: October 2023</w:t>
+        <w:t xml:space="preserve">: September 2024</w:t>
       </w:r>
     </w:p>
     <w:p>
@@ -162,7 +171,7 @@
         <w:t xml:space="preserve">(Froese, 2006)</w:t>
       </w:r>
       <w:r>
-        <w:t xml:space="preserve">. Fish condition calculated in this way reflects realized outcomes of intrinsic and extrinsic processes that affect fish growth which can have implications for biological productivity through direct effects on growth and indirect effects on demographic processes such as, reproduction and mortality (e.g.,</w:t>
+        <w:t xml:space="preserve">. Fish condition calculated in this way reflects realized outcomes of intrinsic and extrinsic processes that affect fish growth, which can have implications for biological productivity through direct effects on growth and indirect effects on demographic processes, such as reproduction and mortality (e.g.,</w:t>
       </w:r>
       <w:r>
         <w:t xml:space="preserve"> </w:t>
@@ -234,7 +243,7 @@
         <w:pStyle w:val="BodyText"/>
       </w:pPr>
       <w:r>
-        <w:t xml:space="preserve">The groundfish morphometric condition indicator is calculated from paired fork lengths (mm) and weights (g) of individual fishes that were collected during bottom trawl surveys of the eastern Bering Sea (EBS) shelf and northern Bering Sea (NBS), which were conducted by the Alaska Fisheries Science Center’s Resource Assessment and Conservation Engineering (AFSC/RACE) Groundfish Assessment Program (GAP). Fish condition analyses were applied to walleye pollock (</w:t>
+        <w:t xml:space="preserve">The groundfish morphometric condition indicator is calculated from paired fork lengths (mm) and weights (g) of individual fish that were collected during bottom trawl surveys of the eastern Bering Sea (EBS) shelf and northern Bering Sea (NBS), which were conducted by the Alaska Fisheries Science Center’s Resource Assessment and Conservation Engineering (AFSC/RACE) Groundfish Assessment Program (GAP). Fish condition analyses were applied to walleye pollock (</w:t>
       </w:r>
       <w:r>
         <w:rPr>
@@ -304,7 +313,7 @@
         <w:t xml:space="preserve">Pleuronectes quadrituberculatus</w:t>
       </w:r>
       <w:r>
-        <w:t xml:space="preserve">) collected in bottom trawls at standard survey stations (Figure 1). For these analyses and results, survey strata 31 and 32 were combined as stratum 30; strata 41, 42, and 43 were combined as stratum 40; and strata 61 and 62 were combined as stratum 60. Northwest survey strata 82 and 90 were excluded from these analyses.</w:t>
+        <w:t xml:space="preserve">) collected in bottom trawls at standard survey stations (Figure 1). Alaska plaice were not sampled in 2024. For these analyses and results, survey strata 31 and 32 were combined as stratum 30; strata 41, 42, and 43 were combined as stratum 40; and strata 61 and 62 were combined as stratum 60. Northwest survey strata 82 and 90 were excluded from these analyses.</w:t>
       </w:r>
     </w:p>
     <w:p>
@@ -381,7 +390,7 @@
         <w:t xml:space="preserve"> </w:t>
       </w:r>
       <w:r>
-        <w:t xml:space="preserve">is fork length (mm) for all areas for the period 1997–2023 (EBS: 1997–2023, NBS: 2010, 2017, 2019, 2021-2023). Unique intercepts (</w:t>
+        <w:t xml:space="preserve">is fork length (mm) for all areas for the period 1997–2024 (EBS: 1997–2024, NBS: 2010, 2017, 2019, 2021-2023). Unique intercepts (</w:t>
       </w:r>
       <w:r>
         <w:rPr>
@@ -440,10 +449,10 @@
           <w:bCs/>
           <w:b/>
         </w:rPr>
-        <w:t xml:space="preserve">Methodological Changes</w:t>
-      </w:r>
-      <w:r>
-        <w:t xml:space="preserve">: In Groundfish Morphometric Condition Indicator contributions to the 2022 Eastern Bering Sea and Aleutians Islands Ecosystem Status Reports, historical stratum-biomass weighted residuals condition indicators were presented alongside condition indicators that were calculated using the R package VAST following methods that were presented for select GOA species during the Spring Preview of Ecological and Economic Conditions (PEEC) in May 2020. The authors noted there were strong correlations between VAST and stratum-biomass weighted condition indicators for most EBS and NBS species (r = 0.79–0.98). The authors received the following feedback about the change from the BSAI Groundfish Plan Team meeting during their November 2022 meeting:</w:t>
+        <w:t xml:space="preserve">Status and Trends</w:t>
+      </w:r>
+      <w:r>
+        <w:t xml:space="preserve">: Fish condition, indicated by length-weight residuals, has varied over time for all species examined in the EBS (Figure 2 &amp; 3). Since 2022, a declining trend in condition was observed in small walleye pollock (100-250 mm), northern rock sole, and Pacific cod; however, these species were still within one standard deviation of the historical mean (Figure 2). Large walleye pollock (&gt;250 mm), yellowfin sole, and arrowtooth flounder exhibited an increase in condition from 2023 to 2024, while little to no change in condition was observed in flathead sole (Figure 2). Despite observing increasing or decreasing trends in condition among most of the species examined, the 2024 mean condition of all species, except for northern rock sole, fell within two standard errors of the mean condition in 2023 (Figure 2). Furthermore, the mean condition of every species fell within one standard deviation of the historical mean in 2024 (Figure 2).</w:t>
       </w:r>
     </w:p>
     <w:p>
@@ -451,64 +460,7 @@
         <w:pStyle w:val="BodyText"/>
       </w:pPr>
       <w:r>
-        <w:rPr>
-          <w:iCs/>
-          <w:i/>
-        </w:rPr>
-        <w:t xml:space="preserve">“</w:t>
-      </w:r>
-      <w:r>
-        <w:rPr>
-          <w:iCs/>
-          <w:i/>
-        </w:rPr>
-        <w:t xml:space="preserve">The Team discussed the revised condition indices that now use a different, VAST-based condition index, but felt additional methodology regarding this transition was needed. The Team recommended a short presentation next September to the Team to review the methods and tradeoffs in approaches. The Team encouraged collaboration with the NMFS longline survey team to develop analogous VAST indices.</w:t>
-      </w:r>
-      <w:r>
-        <w:rPr>
-          <w:iCs/>
-          <w:i/>
-        </w:rPr>
-        <w:t xml:space="preserve">”</w:t>
-      </w:r>
-    </w:p>
-    <w:p>
-      <w:pPr>
-        <w:pStyle w:val="BodyText"/>
-      </w:pPr>
-      <w:r>
-        <w:t xml:space="preserve">Based on feedback from the Plan Team, staff limitations, and the lack of a clear path to transition condition indicators for longline survey species to VAST, analyses supporting the transition to VAST were not conducted during 2023. Therefore, the 2023 condition indicator was calculated from statum-biomass weighted residuals of length-weight regressions.</w:t>
-      </w:r>
-    </w:p>
-    <w:p>
-      <w:pPr>
-        <w:pStyle w:val="BodyText"/>
-      </w:pPr>
-      <w:r>
-        <w:t xml:space="preserve">Stratum-biomass weighted residuals for NBS strata are presented for the first time in 2023. NBS length-weight samples were previously pooled across strata to calculate region-wide length-weight residuals because of the lack of samples from regular survey sampling prior to 2017. The authors have opted to present stratum-biomass weighted residuals for the NBS in 2023 because of the accumulation of regular length-weight samples in recent years.</w:t>
-      </w:r>
-    </w:p>
-    <w:p>
-      <w:pPr>
-        <w:pStyle w:val="BodyText"/>
-      </w:pPr>
-      <w:r>
-        <w:rPr>
-          <w:bCs/>
-          <w:b/>
-        </w:rPr>
-        <w:t xml:space="preserve">Status and Trends</w:t>
-      </w:r>
-      <w:r>
-        <w:t xml:space="preserve">: Fish condition, indicated by length-weight residuals, has varied over time for all species examined in the EBS (Figure 2 &amp; 3). In 2023 a downward trend in condition from 2022 was observed for all species in the EBS, with large walleye pollock (&gt;250 mm), and arrowtooth flounder decreasing since 2019; however, all species were still within one standard deviation of the mean except for large walleye pollock (&gt;250 mm) which was negative but within two standard deviations of the mean (Figure 2). Large walleye pollock (&gt;250 mm) exhibited the second worst condition observed over the full time series with the lowest observed condition occurring in 1999 (Figure 2). In 2019, an upward trend in condition was observed for most species relative to 2017–2018 with positive weighted length-weight residuals relative to historical averages for large walleye pollock (&gt;250 mm), northern rock sole, yellowfin sole, arrowtooth flounder, and Alaska plaice; however, in 2021 condition had a downward trend in most species examined. In 2022 in the EBS, conditions were near the historical mean, or positive for all species examined except for arrowtooth flounder and large walleye pollock (&gt;250 mm). While their conditions were below average, the mean for both groups fell within one standard deviation of the historical mean (Figure 2).</w:t>
-      </w:r>
-    </w:p>
-    <w:p>
-      <w:pPr>
-        <w:pStyle w:val="BodyText"/>
-      </w:pPr>
-      <w:r>
-        <w:t xml:space="preserve">In the EBS in 2023, condition was negative for large walleye pollock (&gt;250 mm), arrowtooth flounder, and flathead sole across most strata (Figure 3). In 2023, there was a divergence in small walleye pollock (100-250 mm) condition among strata with more positive condition observed on the inner shelf (Stratum 10), and more negative condition observed on the middle shelf (Stratum 30).</w:t>
+        <w:t xml:space="preserve">In the EBS in 2024, condition was negative for all species examined across most strata, except for yellowfin sole on the inner and middle shelf (Strata 10 and 30), and arrowtooth flounder on the southern outer shelf (Stratum 50) (Figure 3).</w:t>
       </w:r>
     </w:p>
     <w:p>
@@ -520,7 +472,7 @@
           <wp:inline>
             <wp:extent cx="5334000" cy="6223000"/>
             <wp:effectExtent b="0" l="0" r="0" t="0"/>
-            <wp:docPr descr="Figure 2. Morphometric condition of groundfish species collected during AFSC/RACE GAP standard summer bottom trawl surveys of the eastern Bering Sea shelf (1999 to 2023) based on residuals of length-weight regressions. The dash in the blue boxes denote the mean for that year, the box denotes one standard error, and the lines on the boxes denote two standard errors. Lines on each plot represent the historical mean, dashed lines denote one standard deviation, and dotted lines denote two standard deviations." title="" id="26" name="Picture"/>
+            <wp:docPr descr="Figure 2. Morphometric condition of groundfish species collected during AFSC/RACE GAP standard summer bottom trawl surveys of the eastern Bering Sea shelf (1999 to 2024) based on residuals of length-weight regressions. The dash in the blue boxes denotes the mean for that year, the box denotes one standard error, and the lines on the boxes denote two standard errors. Lines on each plot represent the historical mean, dashed lines denote one standard deviation, and dotted lines denote two standard deviations." title="" id="26" name="Picture"/>
             <a:graphic>
               <a:graphicData uri="http://schemas.openxmlformats.org/drawingml/2006/picture">
                 <pic:pic>
@@ -563,7 +515,7 @@
         <w:pStyle w:val="ImageCaption"/>
       </w:pPr>
       <w:r>
-        <w:t xml:space="preserve">Figure 2. Morphometric condition of groundfish species collected during AFSC/RACE GAP standard summer bottom trawl surveys of the eastern Bering Sea shelf (1999 to 2023) based on residuals of length-weight regressions. The dash in the blue boxes denote the mean for that year, the box denotes one standard error, and the lines on the boxes denote two standard errors. Lines on each plot represent the historical mean, dashed lines denote one standard deviation, and dotted lines denote two standard deviations.</w:t>
+        <w:t xml:space="preserve">Figure 2. Morphometric condition of groundfish species collected during AFSC/RACE GAP standard summer bottom trawl surveys of the eastern Bering Sea shelf (1999 to 2024) based on residuals of length-weight regressions. The dash in the blue boxes denotes the mean for that year, the box denotes one standard error, and the lines on the boxes denote two standard errors. Lines on each plot represent the historical mean, dashed lines denote one standard deviation, and dotted lines denote two standard deviations.</w:t>
       </w:r>
     </w:p>
     <w:p>
@@ -575,7 +527,7 @@
           <wp:inline>
             <wp:extent cx="5334000" cy="6223000"/>
             <wp:effectExtent b="0" l="0" r="0" t="0"/>
-            <wp:docPr descr="Figure 3. Length-weight residuals by survey stratum (10-60) for seven eastern Bering Sea shelf groundfish species and age 1–2 walleye pollock (100–250 mm) sampled in the AFSC/RACE GAP standard summer bottom trawl survey, 1999-2023. Length-weight residuals are not weighted by stratum biomass." title="" id="29" name="Picture"/>
+            <wp:docPr descr="Figure 3. Length-weight residuals by survey stratum (10-60) for seven eastern Bering Sea shelf groundfish species and age 1–2 walleye pollock (100–250 mm) sampled in the AFSC/RACE GAP standard summer bottom trawl survey, 1999-2024. Length-weight residuals are not weighted by stratum biomass." title="" id="29" name="Picture"/>
             <a:graphic>
               <a:graphicData uri="http://schemas.openxmlformats.org/drawingml/2006/picture">
                 <pic:pic>
@@ -618,7 +570,7 @@
         <w:pStyle w:val="ImageCaption"/>
       </w:pPr>
       <w:r>
-        <w:t xml:space="preserve">Figure 3. Length-weight residuals by survey stratum (10-60) for seven eastern Bering Sea shelf groundfish species and age 1–2 walleye pollock (100–250 mm) sampled in the AFSC/RACE GAP standard summer bottom trawl survey, 1999-2023. Length-weight residuals are not weighted by stratum biomass.</w:t>
+        <w:t xml:space="preserve">Figure 3. Length-weight residuals by survey stratum (10-60) for seven eastern Bering Sea shelf groundfish species and age 1–2 walleye pollock (100–250 mm) sampled in the AFSC/RACE GAP standard summer bottom trawl survey, 1999-2024. Length-weight residuals are not weighted by stratum biomass.</w:t>
       </w:r>
     </w:p>
     <w:p>
@@ -626,7 +578,7 @@
         <w:pStyle w:val="BodyText"/>
       </w:pPr>
       <w:r>
-        <w:t xml:space="preserve">In the NBS in 2023, positive condition was observed for large walleye pollock (&gt;250 mm), which has been increasing since 2021. The remaining species exhibited near-average condition in the NBS in 2023, except for yellowfin sole which exhibited negative condition, and has been declining since 2019 (Figure 4).</w:t>
+        <w:t xml:space="preserve">The NBS was not surveyed in 2024; however, in the NBS in 2023, positive condition was observed for large walleye pollock (&gt;250 mm), which has been increasing since 2021. The remaining species exhibited near-average condition in the NBS in 2023, except for yellowfin sole, which exhibited negative condition and has been declining since 2019 (Figure 4).</w:t>
       </w:r>
     </w:p>
     <w:p>
@@ -646,7 +598,7 @@
           <wp:inline>
             <wp:extent cx="5334000" cy="6223000"/>
             <wp:effectExtent b="0" l="0" r="0" t="0"/>
-            <wp:docPr descr="Figure 4. Morphometric condition of groundfish species collected during AFSC/RACE GAP standard summer bottom trawl surveys of the northern Bering Sea shelf (2010, 2017, 2019 and 2021-2023) based on residuals of length-weight regressions. The dash in the blue boxes denote the mean for that year, the box denotes one standard error, and the lines on the boxes denote two standard errors. Lines on each plot represent the historical mean, dashed lines denote one standard deviation, and dotted lines denote two standard deviations." title="" id="32" name="Picture"/>
+            <wp:docPr descr="Figure 4. Morphometric condition of groundfish species collected during AFSC/RACE GAP standard summer bottom trawl surveys of the northern Bering Sea shelf (2010, 2017, 2019 and 2021-2023) based on residuals of length-weight regressions. The dash in the blue boxes denotes the mean for that year, the box denotes one standard error, and the lines on the boxes denote two standard errors. Lines on each plot represent the historical mean, dashed lines denote one standard deviation, and dotted lines denote two standard deviations." title="" id="32" name="Picture"/>
             <a:graphic>
               <a:graphicData uri="http://schemas.openxmlformats.org/drawingml/2006/picture">
                 <pic:pic>
@@ -689,7 +641,7 @@
         <w:pStyle w:val="ImageCaption"/>
       </w:pPr>
       <w:r>
-        <w:t xml:space="preserve">Figure 4. Morphometric condition of groundfish species collected during AFSC/RACE GAP standard summer bottom trawl surveys of the northern Bering Sea shelf (2010, 2017, 2019 and 2021-2023) based on residuals of length-weight regressions. The dash in the blue boxes denote the mean for that year, the box denotes one standard error, and the lines on the boxes denote two standard errors. Lines on each plot represent the historical mean, dashed lines denote one standard deviation, and dotted lines denote two standard deviations.</w:t>
+        <w:t xml:space="preserve">Figure 4. Morphometric condition of groundfish species collected during AFSC/RACE GAP standard summer bottom trawl surveys of the northern Bering Sea shelf (2010, 2017, 2019 and 2021-2023) based on residuals of length-weight regressions. The dash in the blue boxes denotes the mean for that year, the box denotes one standard error, and the lines on the boxes denote two standard errors. Lines on each plot represent the historical mean, dashed lines denote one standard deviation, and dotted lines denote two standard deviations.</w:t>
       </w:r>
     </w:p>
     <w:p>
@@ -759,7 +711,7 @@
         <w:t xml:space="preserve">Factors influencing observed trends</w:t>
       </w:r>
       <w:r>
-        <w:t xml:space="preserve">: Temperature appears to influence morphological condition of several species in the EBS and NBS, so near-average cold pool extent and water temperatures in 2023 likely played a role in the near-average condition (within 1 S.D. of the mean) for most species in the EBS and NBS. Historically, particularly cold years tend to correspond with negative condition, while particularly warm years tend to correspond to positive condition. For example, water temperatures were particularly cold during the 1999 Bering Sea survey, a year in which negative condition was observed for all species that data were available. In addition, spatiotemporal factor analyses suggest the morphometric condition of age-7 walleye pollock is strongly correlated with cold pool extent in the EBS</w:t>
+        <w:t xml:space="preserve">: Similar to trends observed in 2023, temperature appears to influence morphological condition of species in the EBS, so near-average cold pool extent and water temperatures in 2024 likely played a role in the near-average condition (within 1 S.D. of the mean) for all species examined in the EBS. Historically, particularly cold years tend to correspond with negative condition, while particularly warm years tend to correspond to positive condition. For example, water temperatures were particularly cold during the 1999 Bering Sea survey, a year in which negative condition was observed for all species for which data were available. In addition, spatiotemporal factor analyses suggest the morphometric condition of age-7 walleye pollock is strongly correlated with cold pool extent in the EBS</w:t>
       </w:r>
       <w:r>
         <w:t xml:space="preserve"> </w:t>
@@ -777,7 +729,7 @@
         <w:t xml:space="preserve">(Stabeno &amp; Bell, 2019)</w:t>
       </w:r>
       <w:r>
-        <w:t xml:space="preserve">, may have influenced the positive trend in the condition of several species from 2016 to 2019. However, despite near-average temperature in 2023 large walleye pollock (&gt;250 mm) condition in the EBS was the second lowest recorded over the time series.</w:t>
+        <w:t xml:space="preserve">, may have influenced the positive trend in the condition of several species from 2016 to 2019. However, despite near-average temperature in 2023 large walleye pollock (&gt;250 mm) condition in the EBS was the second lowest recorded over the time series. In 2024 temperature was near-average again, and while large walleye pollock (&gt;250 mm) condition was still negative, it was more positive than that observed in 2023.</w:t>
       </w:r>
     </w:p>
     <w:p>
@@ -913,7 +865,7 @@
         <w:pStyle w:val="BodyText"/>
       </w:pPr>
       <w:r>
-        <w:t xml:space="preserve">The near-average condition for most species in 2023 may be related to the near historical average temperatures observed. However, trends in recent years such as prolonged warmer water temperatures following the marine heat wave of 2014-16</w:t>
+        <w:t xml:space="preserve">The near-average condition for most species in 2024 may be related to the near historical average temperatures observed. However, trends in recent years such as prolonged warmer water temperatures following the marine heat wave of 2014-16</w:t>
       </w:r>
       <w:r>
         <w:t xml:space="preserve"> </w:t>
@@ -961,10 +913,16 @@
         <w:t xml:space="preserve">Research priorities</w:t>
       </w:r>
       <w:r>
-        <w:t xml:space="preserve">: Research is being planned and implemented across multiple AFSC programs to explore standardization of statistical methods for calculating condition indicators, and to examine relationships among putatively similar indicators of fish condition (i.e., morphometric, bioenergetic, physiological). Research is underway to evaluate connections between morphometric condition indices, temperature, and density-dependent competition.</w:t>
-      </w:r>
-    </w:p>
-    <w:bookmarkStart w:id="61" w:name="references"/>
+        <w:t xml:space="preserve">: Recent studies have sought to improve the understanding of factors that affect fish growth and morphometric condition in the EBS (e.g.</w:t>
+      </w:r>
+      <w:r>
+        <w:t xml:space="preserve">(Oke et al., 2022)</w:t>
+      </w:r>
+      <w:r>
+        <w:t xml:space="preserve">) although significant knowledge gaps remain for numerous species and life history stages. Research is underway to evaluate connections between morphometric condition indices, temperature, and density-dependent competition.</w:t>
+      </w:r>
+    </w:p>
+    <w:bookmarkStart w:id="63" w:name="references"/>
     <w:p>
       <w:pPr>
         <w:pStyle w:val="Heading2"/>
@@ -973,7 +931,7 @@
         <w:t xml:space="preserve">References</w:t>
       </w:r>
     </w:p>
-    <w:bookmarkStart w:id="60" w:name="refs"/>
+    <w:bookmarkStart w:id="62" w:name="refs"/>
     <w:bookmarkStart w:id="38" w:name="ref-Barbeaux2020"/>
     <w:p>
       <w:pPr>
@@ -1411,12 +1369,55 @@
       </w:hyperlink>
     </w:p>
     <w:bookmarkEnd w:id="51"/>
-    <w:bookmarkStart w:id="53" w:name="ref-Paul1999"/>
+    <w:bookmarkStart w:id="53" w:name="ref-Oke2022"/>
     <w:p>
       <w:pPr>
         <w:pStyle w:val="Bibliography"/>
       </w:pPr>
       <w:r>
+        <w:t xml:space="preserve">Oke, K. B., Mueter, F. J., &amp; Litzow, M. A. (2022).</w:t>
+      </w:r>
+      <w:r>
+        <w:t xml:space="preserve"> </w:t>
+      </w:r>
+      <w:r>
+        <w:t xml:space="preserve">Warming leads to opposite patterns in weight-at-age for young versus old age classes of Bering Sea walleye pollock</w:t>
+      </w:r>
+      <w:r>
+        <w:t xml:space="preserve">.</w:t>
+      </w:r>
+      <w:r>
+        <w:t xml:space="preserve"> </w:t>
+      </w:r>
+      <w:r>
+        <w:rPr>
+          <w:iCs/>
+          <w:i/>
+        </w:rPr>
+        <w:t xml:space="preserve">Canadian Journal of Fisheries and Aquatic Sciences</w:t>
+      </w:r>
+      <w:r>
+        <w:t xml:space="preserve">.</w:t>
+      </w:r>
+      <w:r>
+        <w:t xml:space="preserve"> </w:t>
+      </w:r>
+      <w:hyperlink r:id="rId52">
+        <w:r>
+          <w:rPr>
+            <w:rStyle w:val="Hyperlink"/>
+          </w:rPr>
+          <w:t xml:space="preserve">https://doi.org/10.1139/cjfas-2021-0315</w:t>
+        </w:r>
+      </w:hyperlink>
+    </w:p>
+    <w:bookmarkEnd w:id="53"/>
+    <w:bookmarkStart w:id="55" w:name="ref-Paul1999"/>
+    <w:p>
+      <w:pPr>
+        <w:pStyle w:val="Bibliography"/>
+      </w:pPr>
+      <w:r>
         <w:t xml:space="preserve">Paul, A. J., &amp; Paul, J. M. (1999).</w:t>
       </w:r>
       <w:r>
@@ -1457,7 +1458,7 @@
       <w:r>
         <w:t xml:space="preserve"> </w:t>
       </w:r>
-      <w:hyperlink r:id="rId52">
+      <w:hyperlink r:id="rId54">
         <w:r>
           <w:rPr>
             <w:rStyle w:val="Hyperlink"/>
@@ -1466,8 +1467,8 @@
         </w:r>
       </w:hyperlink>
     </w:p>
-    <w:bookmarkEnd w:id="53"/>
-    <w:bookmarkStart w:id="55" w:name="ref-Rodgveller2019"/>
+    <w:bookmarkEnd w:id="55"/>
+    <w:bookmarkStart w:id="57" w:name="ref-Rodgveller2019"/>
     <w:p>
       <w:pPr>
         <w:pStyle w:val="Bibliography"/>
@@ -1513,7 +1514,7 @@
       <w:r>
         <w:t xml:space="preserve"> </w:t>
       </w:r>
-      <w:hyperlink r:id="rId54">
+      <w:hyperlink r:id="rId56">
         <w:r>
           <w:rPr>
             <w:rStyle w:val="Hyperlink"/>
@@ -1522,8 +1523,8 @@
         </w:r>
       </w:hyperlink>
     </w:p>
-    <w:bookmarkEnd w:id="55"/>
-    <w:bookmarkStart w:id="57" w:name="ref-Stabeno2019a"/>
+    <w:bookmarkEnd w:id="57"/>
+    <w:bookmarkStart w:id="59" w:name="ref-Stabeno2019a"/>
     <w:p>
       <w:pPr>
         <w:pStyle w:val="Bibliography"/>
@@ -1569,7 +1570,7 @@
       <w:r>
         <w:t xml:space="preserve"> </w:t>
       </w:r>
-      <w:hyperlink r:id="rId56">
+      <w:hyperlink r:id="rId58">
         <w:r>
           <w:rPr>
             <w:rStyle w:val="Hyperlink"/>
@@ -1578,8 +1579,8 @@
         </w:r>
       </w:hyperlink>
     </w:p>
-    <w:bookmarkEnd w:id="57"/>
-    <w:bookmarkStart w:id="59" w:name="ref-Wuenschel2019"/>
+    <w:bookmarkEnd w:id="59"/>
+    <w:bookmarkStart w:id="61" w:name="ref-Wuenschel2019"/>
     <w:p>
       <w:pPr>
         <w:pStyle w:val="Bibliography"/>
@@ -1625,7 +1626,7 @@
       <w:r>
         <w:t xml:space="preserve"> </w:t>
       </w:r>
-      <w:hyperlink r:id="rId58">
+      <w:hyperlink r:id="rId60">
         <w:r>
           <w:rPr>
             <w:rStyle w:val="Hyperlink"/>
@@ -1634,9 +1635,9 @@
         </w:r>
       </w:hyperlink>
     </w:p>
-    <w:bookmarkEnd w:id="59"/>
-    <w:bookmarkEnd w:id="60"/>
     <w:bookmarkEnd w:id="61"/>
+    <w:bookmarkEnd w:id="62"/>
+    <w:bookmarkEnd w:id="63"/>
     <w:sectPr/>
   </w:body>
 </w:document>
@@ -1850,6 +1851,25 @@
       <w:jc w:val="center"/>
     </w:pPr>
   </w:style>
+  <w:style w:customStyle="1" w:styleId="AbstractTitle" w:type="paragraph">
+    <w:name w:val="Abstract Title"/>
+    <w:basedOn w:val="Normal"/>
+    <w:next w:val="Abstract"/>
+    <w:qFormat/>
+    <w:pPr>
+      <w:keepNext/>
+      <w:keepLines/>
+      <w:jc w:val="center"/>
+      <w:spacing w:after="0" w:before="300"/>
+    </w:pPr>
+    <w:rPr>
+      <w:sz w:val="20"/>
+      <w:szCs w:val="20"/>
+      <w:b/>
+      <w:color w:val="345A8A"/>
+      &gt;
+    </w:rPr>
+  </w:style>
   <w:style w:customStyle="1" w:styleId="Abstract" w:type="paragraph">
     <w:name w:val="Abstract"/>
     <w:basedOn w:val="Normal"/>
@@ -1858,7 +1878,7 @@
     <w:pPr>
       <w:keepNext/>
       <w:keepLines/>
-      <w:spacing w:after="300" w:before="300"/>
+      <w:spacing w:after="300" w:before="100"/>
     </w:pPr>
     <w:rPr>
       <w:sz w:val="20"/>
@@ -2080,6 +2100,18 @@
     <w:uiPriority w:val="9"/>
     <w:unhideWhenUsed/>
     <w:qFormat/>
+  </w:style>
+  <w:style w:styleId="FootnoteBlockText" w:type="paragraph">
+    <w:name w:val="Footnote Block Text"/>
+    <w:basedOn w:val="Footnote Text"/>
+    <w:next w:val="Footnote Text"/>
+    <w:uiPriority w:val="9"/>
+    <w:unhideWhenUsed/>
+    <w:qFormat/>
+    <w:pPr>
+      <w:spacing w:after="100" w:before="100"/>
+      <w:ind w:firstLine="0" w:left="480" w:right="480"/>
+    </w:pPr>
   </w:style>
   <w:style w:default="1" w:styleId="DefaultParagraphFont" w:type="character">
     <w:name w:val="Default Paragraph Font"/>

</xml_diff>